<commit_message>
updating capstone 1 proposal
</commit_message>
<xml_diff>
--- a/CapstoneProject1/Capstone Project 1 Proposal.docx
+++ b/CapstoneProject1/Capstone Project 1 Proposal.docx
@@ -43,7 +43,6 @@
           <w:szCs w:val="40"/>
         </w:rPr>
       </w:pPr>
-      <w:proofErr w:type="spellStart"/>
       <w:r>
         <w:rPr>
           <w:b/>
@@ -51,9 +50,8 @@
           <w:sz w:val="40"/>
           <w:szCs w:val="40"/>
         </w:rPr>
-        <w:t>Zomato</w:t>
-      </w:r>
-      <w:proofErr w:type="spellEnd"/>
+        <w:t>Zomato Bang</w:t>
+      </w:r>
       <w:r>
         <w:rPr>
           <w:b/>
@@ -61,7 +59,7 @@
           <w:sz w:val="40"/>
           <w:szCs w:val="40"/>
         </w:rPr>
-        <w:t xml:space="preserve"> Bang</w:t>
+        <w:t>a</w:t>
       </w:r>
       <w:r>
         <w:rPr>
@@ -70,7 +68,7 @@
           <w:sz w:val="40"/>
           <w:szCs w:val="40"/>
         </w:rPr>
-        <w:t>a</w:t>
+        <w:t xml:space="preserve">lore </w:t>
       </w:r>
       <w:r>
         <w:rPr>
@@ -79,17 +77,16 @@
           <w:sz w:val="40"/>
           <w:szCs w:val="40"/>
         </w:rPr>
-        <w:t xml:space="preserve">lore </w:t>
-      </w:r>
-      <w:proofErr w:type="gramStart"/>
+        <w:t>Restaurants</w:t>
+      </w:r>
       <w:r>
         <w:rPr>
           <w:b/>
           <w:color w:val="FF0000"/>
-          <w:sz w:val="40"/>
-          <w:szCs w:val="40"/>
-        </w:rPr>
-        <w:t>Restaurants</w:t>
+          <w:sz w:val="28"/>
+          <w:szCs w:val="28"/>
+        </w:rPr>
+        <w:t xml:space="preserve"> (</w:t>
       </w:r>
       <w:r>
         <w:rPr>
@@ -98,20 +95,8 @@
           <w:sz w:val="28"/>
           <w:szCs w:val="28"/>
         </w:rPr>
-        <w:t>(</w:t>
-      </w:r>
-      <w:proofErr w:type="gramEnd"/>
-      <w:r>
-        <w:rPr>
-          <w:b/>
-          <w:color w:val="FF0000"/>
-          <w:sz w:val="28"/>
-          <w:szCs w:val="28"/>
-        </w:rPr>
         <w:t>v1.1.1)</w:t>
       </w:r>
-      <w:bookmarkStart w:id="0" w:name="_GoBack"/>
-      <w:bookmarkEnd w:id="0"/>
     </w:p>
     <w:p>
       <w:pPr>
@@ -274,7 +259,14 @@
           <w:sz w:val="28"/>
           <w:szCs w:val="28"/>
         </w:rPr>
-        <w:t xml:space="preserve">Understand want people like </w:t>
+        <w:t>Understand what</w:t>
+      </w:r>
+      <w:r>
+        <w:rPr>
+          <w:sz w:val="28"/>
+          <w:szCs w:val="28"/>
+        </w:rPr>
+        <w:t xml:space="preserve"> people like </w:t>
       </w:r>
       <w:r>
         <w:rPr>
@@ -366,42 +358,29 @@
           <w:szCs w:val="28"/>
           <w:u w:val="single"/>
         </w:rPr>
-        <w:t xml:space="preserve">insight of </w:t>
-      </w:r>
-      <w:proofErr w:type="spellStart"/>
-      <w:r>
-        <w:rPr>
-          <w:sz w:val="28"/>
-          <w:szCs w:val="28"/>
-          <w:u w:val="single"/>
-        </w:rPr>
-        <w:t>approx_</w:t>
-      </w:r>
-      <w:proofErr w:type="gramStart"/>
-      <w:r>
-        <w:rPr>
-          <w:sz w:val="28"/>
-          <w:szCs w:val="28"/>
-          <w:u w:val="single"/>
-        </w:rPr>
-        <w:t>cost</w:t>
-      </w:r>
-      <w:proofErr w:type="spellEnd"/>
-      <w:r>
-        <w:rPr>
-          <w:sz w:val="28"/>
-          <w:szCs w:val="28"/>
-        </w:rPr>
-        <w:t xml:space="preserve"> w</w:t>
-      </w:r>
-      <w:r>
-        <w:rPr>
-          <w:sz w:val="28"/>
-          <w:szCs w:val="28"/>
-        </w:rPr>
-        <w:t>hich</w:t>
-      </w:r>
-      <w:proofErr w:type="gramEnd"/>
+        <w:t>insight of approx_cost</w:t>
+      </w:r>
+      <w:r>
+        <w:rPr>
+          <w:sz w:val="28"/>
+          <w:szCs w:val="28"/>
+        </w:rPr>
+        <w:t xml:space="preserve"> </w:t>
+      </w:r>
+      <w:r>
+        <w:rPr>
+          <w:sz w:val="28"/>
+          <w:szCs w:val="28"/>
+        </w:rPr>
+        <w:t>(cost for two</w:t>
+      </w:r>
+      <w:r>
+        <w:rPr>
+          <w:sz w:val="28"/>
+          <w:szCs w:val="28"/>
+        </w:rPr>
+        <w:t>), which</w:t>
+      </w:r>
       <w:r>
         <w:rPr>
           <w:sz w:val="28"/>
@@ -423,35 +402,33 @@
         </w:rPr>
         <w:t xml:space="preserve">, </w:t>
       </w:r>
-      <w:proofErr w:type="spellStart"/>
-      <w:r>
-        <w:rPr>
-          <w:sz w:val="28"/>
-          <w:szCs w:val="28"/>
-        </w:rPr>
-        <w:t>restaurant</w:t>
-      </w:r>
-      <w:r>
-        <w:rPr>
-          <w:sz w:val="28"/>
-          <w:szCs w:val="28"/>
-        </w:rPr>
-        <w:t>_</w:t>
-      </w:r>
-      <w:r>
-        <w:rPr>
-          <w:sz w:val="28"/>
-          <w:szCs w:val="28"/>
-        </w:rPr>
-        <w:t>type</w:t>
-      </w:r>
-      <w:proofErr w:type="spellEnd"/>
-      <w:r>
-        <w:rPr>
-          <w:sz w:val="28"/>
-          <w:szCs w:val="28"/>
-        </w:rPr>
-        <w:t xml:space="preserve"> which can be related to ratings.</w:t>
+      <w:r>
+        <w:rPr>
+          <w:sz w:val="28"/>
+          <w:szCs w:val="28"/>
+        </w:rPr>
+        <w:t>restaurant type</w:t>
+      </w:r>
+      <w:r>
+        <w:rPr>
+          <w:sz w:val="28"/>
+          <w:szCs w:val="28"/>
+        </w:rPr>
+        <w:t xml:space="preserve"> </w:t>
+      </w:r>
+      <w:r>
+        <w:rPr>
+          <w:sz w:val="28"/>
+          <w:szCs w:val="28"/>
+        </w:rPr>
+        <w:t>that</w:t>
+      </w:r>
+      <w:r>
+        <w:rPr>
+          <w:sz w:val="28"/>
+          <w:szCs w:val="28"/>
+        </w:rPr>
+        <w:t xml:space="preserve"> can be related to ratings.</w:t>
       </w:r>
     </w:p>
     <w:p>
@@ -571,7 +548,6 @@
         </w:rPr>
         <w:t xml:space="preserve">Potential clients would </w:t>
       </w:r>
-      <w:proofErr w:type="gramStart"/>
       <w:r>
         <w:rPr>
           <w:sz w:val="28"/>
@@ -586,23 +562,8 @@
         </w:rPr>
         <w:t>existing</w:t>
       </w:r>
-      <w:proofErr w:type="gramEnd"/>
-      <w:r>
-        <w:rPr>
-          <w:sz w:val="28"/>
-          <w:szCs w:val="28"/>
-        </w:rPr>
-        <w:t xml:space="preserve"> </w:t>
-      </w:r>
-      <w:proofErr w:type="spellStart"/>
-      <w:r>
-        <w:rPr>
-          <w:sz w:val="28"/>
-          <w:szCs w:val="28"/>
-        </w:rPr>
-        <w:t>Zomato</w:t>
-      </w:r>
-      <w:proofErr w:type="spellEnd"/>
+      <w:bookmarkStart w:id="0" w:name="_GoBack"/>
+      <w:bookmarkEnd w:id="0"/>
       <w:r>
         <w:rPr>
           <w:sz w:val="28"/>
@@ -635,7 +596,21 @@
           <w:sz w:val="28"/>
           <w:szCs w:val="28"/>
         </w:rPr>
-        <w:t>Having insights on factors ratings could help the decision makers take actions which would eventually increase the ratings and clients.</w:t>
+        <w:t>Having insights on</w:t>
+      </w:r>
+      <w:r>
+        <w:rPr>
+          <w:sz w:val="28"/>
+          <w:szCs w:val="28"/>
+        </w:rPr>
+        <w:t xml:space="preserve"> such</w:t>
+      </w:r>
+      <w:r>
+        <w:rPr>
+          <w:sz w:val="28"/>
+          <w:szCs w:val="28"/>
+        </w:rPr>
+        <w:t xml:space="preserve"> factors could help the decision makers take actions which would eventually increase the ratings and clients.</w:t>
       </w:r>
     </w:p>
     <w:p>
@@ -671,54 +646,48 @@
           <w:numId w:val="3"/>
         </w:numPr>
         <w:rPr>
-          <w:rFonts w:ascii="Times New Roman" w:eastAsia="Times New Roman" w:hAnsi="Times New Roman" w:cs="Times New Roman"/>
-          <w:sz w:val="28"/>
-          <w:szCs w:val="28"/>
-        </w:rPr>
-      </w:pPr>
-      <w:hyperlink r:id="rId6" w:history="1">
-        <w:r>
-          <w:rPr>
-            <w:rFonts w:ascii="Times New Roman" w:eastAsia="Times New Roman" w:hAnsi="Times New Roman" w:cs="Times New Roman"/>
-            <w:color w:val="0000FF"/>
-            <w:sz w:val="28"/>
-            <w:szCs w:val="28"/>
-            <w:u w:val="single"/>
-          </w:rPr>
-          <w:t>https://www.kaggle.com/himanshupoddar/zomato-bangalore-restaurants</w:t>
-        </w:r>
-      </w:hyperlink>
-    </w:p>
-    <w:p>
-      <w:pPr>
-        <w:pStyle w:val="ListParagraph"/>
-        <w:numPr>
-          <w:ilvl w:val="0"/>
-          <w:numId w:val="3"/>
-        </w:numPr>
-        <w:rPr>
-          <w:rFonts w:ascii="Times New Roman" w:eastAsia="Times New Roman" w:hAnsi="Times New Roman" w:cs="Times New Roman"/>
-          <w:sz w:val="28"/>
-          <w:szCs w:val="28"/>
-        </w:rPr>
-      </w:pPr>
-      <w:proofErr w:type="spellStart"/>
-      <w:r>
-        <w:rPr>
-          <w:rFonts w:ascii="Times New Roman" w:eastAsia="Times New Roman" w:hAnsi="Times New Roman" w:cs="Times New Roman"/>
-          <w:sz w:val="28"/>
-          <w:szCs w:val="28"/>
-        </w:rPr>
-        <w:t>Zomato</w:t>
-      </w:r>
-      <w:proofErr w:type="spellEnd"/>
-      <w:r>
-        <w:rPr>
-          <w:rFonts w:ascii="Times New Roman" w:eastAsia="Times New Roman" w:hAnsi="Times New Roman" w:cs="Times New Roman"/>
-          <w:sz w:val="28"/>
-          <w:szCs w:val="28"/>
-        </w:rPr>
-        <w:t xml:space="preserve"> API</w:t>
+          <w:rFonts w:ascii="Cambria" w:eastAsia="Times New Roman" w:hAnsi="Cambria" w:cs="Times New Roman"/>
+          <w:sz w:val="28"/>
+          <w:szCs w:val="28"/>
+        </w:rPr>
+      </w:pPr>
+      <w:r>
+        <w:rPr>
+          <w:rFonts w:ascii="Cambria" w:hAnsi="Cambria"/>
+          <w:sz w:val="28"/>
+          <w:szCs w:val="28"/>
+        </w:rPr>
+        <w:t xml:space="preserve">The data is acquired by </w:t>
+      </w:r>
+      <w:r>
+        <w:rPr>
+          <w:rFonts w:ascii="Cambria" w:hAnsi="Cambria"/>
+          <w:sz w:val="28"/>
+          <w:szCs w:val="28"/>
+        </w:rPr>
+        <w:t>Web Scrapping from</w:t>
+      </w:r>
+      <w:r>
+        <w:rPr>
+          <w:rFonts w:ascii="Cambria" w:hAnsi="Cambria"/>
+        </w:rPr>
+        <w:t xml:space="preserve"> </w:t>
+      </w:r>
+      <w:r>
+        <w:rPr>
+          <w:rFonts w:ascii="Cambria" w:eastAsia="Times New Roman" w:hAnsi="Cambria" w:cs="Times New Roman"/>
+          <w:sz w:val="28"/>
+          <w:szCs w:val="28"/>
+        </w:rPr>
+        <w:t>Zomato.com</w:t>
+      </w:r>
+      <w:r>
+        <w:rPr>
+          <w:rFonts w:ascii="Cambria" w:eastAsia="Times New Roman" w:hAnsi="Cambria" w:cs="Times New Roman"/>
+          <w:sz w:val="28"/>
+          <w:szCs w:val="28"/>
+        </w:rPr>
+        <w:t xml:space="preserve"> using python package BeautifulSoup.</w:t>
       </w:r>
     </w:p>
     <w:p>
@@ -850,7 +819,6 @@
           <w:sz w:val="28"/>
           <w:szCs w:val="28"/>
         </w:rPr>
-        <w:lastRenderedPageBreak/>
         <w:t xml:space="preserve">Data </w:t>
       </w:r>
       <w:r>
@@ -886,6 +854,7 @@
           <w:sz w:val="28"/>
           <w:szCs w:val="28"/>
         </w:rPr>
+        <w:lastRenderedPageBreak/>
         <w:t xml:space="preserve">Data visualizations will make the correlations evident. </w:t>
       </w:r>
     </w:p>
@@ -935,7 +904,28 @@
           <w:sz w:val="28"/>
           <w:szCs w:val="28"/>
         </w:rPr>
-        <w:t xml:space="preserve"> would be used to predict.</w:t>
+        <w:t xml:space="preserve"> would be used to predict</w:t>
+      </w:r>
+      <w:r>
+        <w:rPr>
+          <w:sz w:val="28"/>
+          <w:szCs w:val="28"/>
+        </w:rPr>
+        <w:t xml:space="preserve"> the </w:t>
+      </w:r>
+      <w:r>
+        <w:rPr>
+          <w:sz w:val="28"/>
+          <w:szCs w:val="28"/>
+        </w:rPr>
+        <w:t>variable</w:t>
+      </w:r>
+      <w:r>
+        <w:rPr>
+          <w:sz w:val="28"/>
+          <w:szCs w:val="28"/>
+        </w:rPr>
+        <w:t xml:space="preserve"> of interest.</w:t>
       </w:r>
     </w:p>
     <w:p>

</xml_diff>